<commit_message>
Update installation guide so that manual installation if the first option
</commit_message>
<xml_diff>
--- a/Installasjonsguide/Installasjonsguide Julia Notebook.docx
+++ b/Installasjonsguide/Installasjonsguide Julia Notebook.docx
@@ -19,12 +19,7 @@
         <w:t xml:space="preserve"> er ment for </w:t>
       </w:r>
       <w:r>
-        <w:t>å være til hjelp med å installere og sette opp Jupyter Notebook med Julia</w:t>
-      </w:r>
-      <w:bookmarkStart w:id="0" w:name="_GoBack"/>
-      <w:bookmarkEnd w:id="0"/>
-      <w:r>
-        <w:t xml:space="preserve">. En Notebook gir deg muligheten til å skrive kode rett i nettleseren i egne celler, og flette sammen celler med kode, tekst eller figurer. På den måten får man en interaktiv journal, som for eksempel egner seg godt til rapporter, utforskning eller oppgaveløsing. Mens det er mulig å bruke en Jupyter Notebook med flere programmeringsspråk, kommer vi her til å bruke språket Julia. Julia har en syntaks som har likheter med naturlig pseudokode, men vil likevel gi veldig raske programmer (mye raskere enn Python). </w:t>
+        <w:t xml:space="preserve">å være til hjelp med å installere og sette opp Jupyter Notebook med Julia. En Notebook gir deg muligheten til å skrive kode rett i nettleseren i egne celler, og flette sammen celler med kode, tekst eller figurer. På den måten får man en interaktiv journal, som for eksempel egner seg godt til rapporter, utforskning eller oppgaveløsing. Mens det er mulig å bruke en Jupyter Notebook med flere programmeringsspråk, kommer vi her til å bruke språket Julia. Julia har en syntaks som har likheter med naturlig pseudokode, men vil likevel gi veldig raske programmer (mye raskere enn Python). </w:t>
       </w:r>
       <w:r>
         <w:t>Dersom du allerede har installert en Julia Notebook, eller ønsker å finne ut av det selv, behøver du ikke bruke denne guiden.</w:t>
@@ -109,6 +104,18 @@
         </w:numPr>
       </w:pPr>
       <w:r>
+        <w:t>Manuell installasjon</w:t>
+      </w:r>
+    </w:p>
+    <w:p>
+      <w:pPr>
+        <w:pStyle w:val="Listeavsnitt"/>
+        <w:numPr>
+          <w:ilvl w:val="0"/>
+          <w:numId w:val="1"/>
+        </w:numPr>
+      </w:pPr>
+      <w:r>
         <w:t>Bruke</w:t>
       </w:r>
       <w:r>
@@ -158,25 +165,493 @@
       </w:r>
     </w:p>
     <w:p>
+      <w:r>
+        <w:br/>
+      </w:r>
+    </w:p>
+    <w:p>
+      <w:r>
+        <w:t>Du kan velge fritt mellom seksjon 1 eller 2.</w:t>
+      </w:r>
+      <w:r>
+        <w:t xml:space="preserve"> Men seksjon 1 er sannsynligvis </w:t>
+      </w:r>
+      <w:r>
+        <w:t>enklest</w:t>
+      </w:r>
+      <w:r>
+        <w:t>.</w:t>
+      </w:r>
+    </w:p>
+    <w:p>
+      <w:pPr>
+        <w:pStyle w:val="Overskrift2"/>
+      </w:pPr>
+      <w:r>
+        <w:lastRenderedPageBreak/>
+        <w:t>1 Manuell installasjon</w:t>
+      </w:r>
+    </w:p>
+    <w:p/>
+    <w:p>
+      <w:r>
+        <w:t>Disse instruksjonene viser hvordan du</w:t>
+      </w:r>
+      <w:r>
+        <w:t xml:space="preserve"> kan installere programvare og moduler som er n</w:t>
+      </w:r>
+      <w:r>
+        <w:t xml:space="preserve">ødvendig for å kjøre </w:t>
+      </w:r>
+      <w:proofErr w:type="spellStart"/>
+      <w:r>
+        <w:t>notebooken</w:t>
+      </w:r>
+      <w:proofErr w:type="spellEnd"/>
+      <w:r>
+        <w:t xml:space="preserve">, og videre hvordan du kommer i gang. </w:t>
+      </w:r>
+      <w:r>
+        <w:t>I de fleste tilfeller er dette alternativet det beste.</w:t>
+      </w:r>
+      <w:r>
+        <w:t xml:space="preserve"> Dersom du opplever betydelige problemer med installasjonen, kan du forsøke med seksjon 2. </w:t>
+      </w:r>
+      <w:r>
+        <w:br/>
+      </w:r>
+    </w:p>
+    <w:p>
       <w:pPr>
         <w:pStyle w:val="Listeavsnitt"/>
         <w:numPr>
           <w:ilvl w:val="0"/>
-          <w:numId w:val="1"/>
+          <w:numId w:val="5"/>
         </w:numPr>
       </w:pPr>
       <w:r>
-        <w:t>Manuell installasjon</w:t>
-      </w:r>
-    </w:p>
-    <w:p>
-      <w:r>
-        <w:br/>
-      </w:r>
-    </w:p>
-    <w:p>
-      <w:r>
-        <w:t>Du kan velge fritt mellom seksjon 1 eller 2.</w:t>
+        <w:t xml:space="preserve">Last ned og installer Julia her fra: </w:t>
+      </w:r>
+      <w:hyperlink r:id="rId6" w:history="1">
+        <w:r>
+          <w:rPr>
+            <w:rStyle w:val="Hyperkobling"/>
+          </w:rPr>
+          <w:t>https://julialang.org/downloads/</w:t>
+        </w:r>
+      </w:hyperlink>
+      <w:r>
+        <w:br/>
+      </w:r>
+    </w:p>
+    <w:p>
+      <w:pPr>
+        <w:pStyle w:val="Listeavsnitt"/>
+        <w:numPr>
+          <w:ilvl w:val="0"/>
+          <w:numId w:val="5"/>
+        </w:numPr>
+      </w:pPr>
+      <w:r>
+        <w:t>Åpne Julia konsollen. Skriv inn</w:t>
+      </w:r>
+      <w:r>
+        <w:br/>
+      </w:r>
+      <w:r>
+        <w:br/>
+      </w:r>
+      <w:proofErr w:type="spellStart"/>
+      <w:r>
+        <w:rPr>
+          <w:rFonts w:ascii="Consolas" w:hAnsi="Consolas"/>
+          <w:shd w:val="clear" w:color="auto" w:fill="E7E6E6" w:themeFill="background2"/>
+        </w:rPr>
+        <w:t>Pkg.add</w:t>
+      </w:r>
+      <w:proofErr w:type="spellEnd"/>
+      <w:r>
+        <w:rPr>
+          <w:rFonts w:ascii="Consolas" w:hAnsi="Consolas"/>
+          <w:shd w:val="clear" w:color="auto" w:fill="E7E6E6" w:themeFill="background2"/>
+        </w:rPr>
+        <w:t>(</w:t>
+      </w:r>
+      <w:r>
+        <w:rPr>
+          <w:rFonts w:ascii="Consolas" w:hAnsi="Consolas"/>
+          <w:shd w:val="clear" w:color="auto" w:fill="E7E6E6" w:themeFill="background2"/>
+        </w:rPr>
+        <w:t>"</w:t>
+      </w:r>
+      <w:proofErr w:type="spellStart"/>
+      <w:r>
+        <w:rPr>
+          <w:rFonts w:ascii="Consolas" w:hAnsi="Consolas"/>
+          <w:shd w:val="clear" w:color="auto" w:fill="E7E6E6" w:themeFill="background2"/>
+        </w:rPr>
+        <w:t>IJulia</w:t>
+      </w:r>
+      <w:proofErr w:type="spellEnd"/>
+      <w:r>
+        <w:rPr>
+          <w:rFonts w:ascii="Consolas" w:hAnsi="Consolas"/>
+          <w:shd w:val="clear" w:color="auto" w:fill="E7E6E6" w:themeFill="background2"/>
+        </w:rPr>
+        <w:t>"</w:t>
+      </w:r>
+      <w:r>
+        <w:rPr>
+          <w:rFonts w:ascii="Consolas" w:hAnsi="Consolas"/>
+          <w:shd w:val="clear" w:color="auto" w:fill="E7E6E6" w:themeFill="background2"/>
+        </w:rPr>
+        <w:t>)</w:t>
+      </w:r>
+      <w:r>
+        <w:br/>
+      </w:r>
+    </w:p>
+    <w:p>
+      <w:pPr>
+        <w:pStyle w:val="Listeavsnitt"/>
+      </w:pPr>
+      <w:r>
+        <w:t>Dette vil installere Notebook-delen.</w:t>
+      </w:r>
+    </w:p>
+    <w:p>
+      <w:pPr>
+        <w:pStyle w:val="Listeavsnitt"/>
+      </w:pPr>
+    </w:p>
+    <w:p>
+      <w:pPr>
+        <w:pStyle w:val="Listeavsnitt"/>
+        <w:numPr>
+          <w:ilvl w:val="0"/>
+          <w:numId w:val="5"/>
+        </w:numPr>
+      </w:pPr>
+      <w:r>
+        <w:t>Du skal nå installere modulene du trenger for å kjøre oppgave-</w:t>
+      </w:r>
+      <w:proofErr w:type="spellStart"/>
+      <w:r>
+        <w:t>notebooken</w:t>
+      </w:r>
+      <w:proofErr w:type="spellEnd"/>
+      <w:r>
+        <w:t>. Kjør disse kommandoene</w:t>
+      </w:r>
+    </w:p>
+    <w:p>
+      <w:pPr>
+        <w:pStyle w:val="Listeavsnitt"/>
+        <w:numPr>
+          <w:ilvl w:val="0"/>
+          <w:numId w:val="7"/>
+        </w:numPr>
+        <w:shd w:val="clear" w:color="auto" w:fill="E7E6E6" w:themeFill="background2"/>
+        <w:rPr>
+          <w:rFonts w:ascii="Consolas" w:hAnsi="Consolas"/>
+        </w:rPr>
+      </w:pPr>
+      <w:proofErr w:type="spellStart"/>
+      <w:r>
+        <w:rPr>
+          <w:rFonts w:ascii="Consolas" w:hAnsi="Consolas"/>
+        </w:rPr>
+        <w:t>Pkg.add</w:t>
+      </w:r>
+      <w:proofErr w:type="spellEnd"/>
+      <w:r>
+        <w:rPr>
+          <w:rFonts w:ascii="Consolas" w:hAnsi="Consolas"/>
+        </w:rPr>
+        <w:t>(</w:t>
+      </w:r>
+      <w:r>
+        <w:rPr>
+          <w:rFonts w:ascii="Consolas" w:hAnsi="Consolas"/>
+          <w:shd w:val="clear" w:color="auto" w:fill="E7E6E6" w:themeFill="background2"/>
+        </w:rPr>
+        <w:t>"</w:t>
+      </w:r>
+      <w:proofErr w:type="spellStart"/>
+      <w:r>
+        <w:rPr>
+          <w:rFonts w:ascii="Consolas" w:hAnsi="Consolas"/>
+        </w:rPr>
+        <w:t>LightGraphs</w:t>
+      </w:r>
+      <w:proofErr w:type="spellEnd"/>
+      <w:r>
+        <w:rPr>
+          <w:rFonts w:ascii="Consolas" w:hAnsi="Consolas"/>
+          <w:shd w:val="clear" w:color="auto" w:fill="E7E6E6" w:themeFill="background2"/>
+        </w:rPr>
+        <w:t>"</w:t>
+      </w:r>
+      <w:r>
+        <w:rPr>
+          <w:rFonts w:ascii="Consolas" w:hAnsi="Consolas"/>
+        </w:rPr>
+        <w:t>)</w:t>
+      </w:r>
+    </w:p>
+    <w:p>
+      <w:pPr>
+        <w:pStyle w:val="Listeavsnitt"/>
+        <w:numPr>
+          <w:ilvl w:val="0"/>
+          <w:numId w:val="7"/>
+        </w:numPr>
+        <w:shd w:val="clear" w:color="auto" w:fill="E7E6E6" w:themeFill="background2"/>
+        <w:rPr>
+          <w:rFonts w:ascii="Consolas" w:hAnsi="Consolas"/>
+        </w:rPr>
+      </w:pPr>
+      <w:proofErr w:type="spellStart"/>
+      <w:r>
+        <w:rPr>
+          <w:rFonts w:ascii="Consolas" w:hAnsi="Consolas"/>
+        </w:rPr>
+        <w:t>Pkg.add</w:t>
+      </w:r>
+      <w:proofErr w:type="spellEnd"/>
+      <w:r>
+        <w:rPr>
+          <w:rFonts w:ascii="Consolas" w:hAnsi="Consolas"/>
+        </w:rPr>
+        <w:t>(</w:t>
+      </w:r>
+      <w:r>
+        <w:rPr>
+          <w:rFonts w:ascii="Consolas" w:hAnsi="Consolas"/>
+          <w:shd w:val="clear" w:color="auto" w:fill="E7E6E6" w:themeFill="background2"/>
+        </w:rPr>
+        <w:t>"</w:t>
+      </w:r>
+      <w:proofErr w:type="spellStart"/>
+      <w:r>
+        <w:rPr>
+          <w:rFonts w:ascii="Consolas" w:hAnsi="Consolas"/>
+        </w:rPr>
+        <w:t>GraphPlot</w:t>
+      </w:r>
+      <w:proofErr w:type="spellEnd"/>
+      <w:r>
+        <w:rPr>
+          <w:rFonts w:ascii="Consolas" w:hAnsi="Consolas"/>
+          <w:shd w:val="clear" w:color="auto" w:fill="E7E6E6" w:themeFill="background2"/>
+        </w:rPr>
+        <w:t>"</w:t>
+      </w:r>
+      <w:r>
+        <w:rPr>
+          <w:rFonts w:ascii="Consolas" w:hAnsi="Consolas"/>
+        </w:rPr>
+        <w:t>)</w:t>
+      </w:r>
+    </w:p>
+    <w:p>
+      <w:pPr>
+        <w:pStyle w:val="Listeavsnitt"/>
+        <w:numPr>
+          <w:ilvl w:val="0"/>
+          <w:numId w:val="7"/>
+        </w:numPr>
+        <w:shd w:val="clear" w:color="auto" w:fill="E7E6E6" w:themeFill="background2"/>
+        <w:rPr>
+          <w:rFonts w:ascii="Consolas" w:hAnsi="Consolas"/>
+        </w:rPr>
+      </w:pPr>
+      <w:proofErr w:type="spellStart"/>
+      <w:r>
+        <w:rPr>
+          <w:rFonts w:ascii="Consolas" w:hAnsi="Consolas"/>
+        </w:rPr>
+        <w:t>Pkg.add</w:t>
+      </w:r>
+      <w:proofErr w:type="spellEnd"/>
+      <w:r>
+        <w:rPr>
+          <w:rFonts w:ascii="Consolas" w:hAnsi="Consolas"/>
+        </w:rPr>
+        <w:t>(</w:t>
+      </w:r>
+      <w:r>
+        <w:rPr>
+          <w:rFonts w:ascii="Consolas" w:hAnsi="Consolas"/>
+          <w:shd w:val="clear" w:color="auto" w:fill="E7E6E6" w:themeFill="background2"/>
+        </w:rPr>
+        <w:t>"</w:t>
+      </w:r>
+      <w:r>
+        <w:rPr>
+          <w:rFonts w:ascii="Consolas" w:hAnsi="Consolas"/>
+        </w:rPr>
+        <w:t>GR</w:t>
+      </w:r>
+      <w:r>
+        <w:rPr>
+          <w:rFonts w:ascii="Consolas" w:hAnsi="Consolas"/>
+          <w:shd w:val="clear" w:color="auto" w:fill="E7E6E6" w:themeFill="background2"/>
+        </w:rPr>
+        <w:t>"</w:t>
+      </w:r>
+      <w:r>
+        <w:rPr>
+          <w:rFonts w:ascii="Consolas" w:hAnsi="Consolas"/>
+        </w:rPr>
+        <w:t>)</w:t>
+      </w:r>
+    </w:p>
+    <w:p/>
+    <w:p>
+      <w:pPr>
+        <w:pStyle w:val="Listeavsnitt"/>
+        <w:numPr>
+          <w:ilvl w:val="0"/>
+          <w:numId w:val="5"/>
+        </w:numPr>
+      </w:pPr>
+      <w:r>
+        <w:t xml:space="preserve">Start </w:t>
+      </w:r>
+      <w:proofErr w:type="spellStart"/>
+      <w:r>
+        <w:t>notebooken</w:t>
+      </w:r>
+      <w:proofErr w:type="spellEnd"/>
+      <w:r>
+        <w:t xml:space="preserve"> ved å skrive</w:t>
+      </w:r>
+      <w:r>
+        <w:br/>
+      </w:r>
+      <w:r>
+        <w:br/>
+      </w:r>
+      <w:proofErr w:type="spellStart"/>
+      <w:r>
+        <w:rPr>
+          <w:rFonts w:ascii="Consolas" w:hAnsi="Consolas"/>
+          <w:shd w:val="clear" w:color="auto" w:fill="E7E6E6" w:themeFill="background2"/>
+        </w:rPr>
+        <w:t>using</w:t>
+      </w:r>
+      <w:proofErr w:type="spellEnd"/>
+      <w:r>
+        <w:rPr>
+          <w:rFonts w:ascii="Consolas" w:hAnsi="Consolas"/>
+          <w:shd w:val="clear" w:color="auto" w:fill="E7E6E6" w:themeFill="background2"/>
+        </w:rPr>
+        <w:t xml:space="preserve"> </w:t>
+      </w:r>
+      <w:proofErr w:type="spellStart"/>
+      <w:r>
+        <w:rPr>
+          <w:rFonts w:ascii="Consolas" w:hAnsi="Consolas"/>
+          <w:shd w:val="clear" w:color="auto" w:fill="E7E6E6" w:themeFill="background2"/>
+        </w:rPr>
+        <w:t>IJulia</w:t>
+      </w:r>
+      <w:proofErr w:type="spellEnd"/>
+      <w:r>
+        <w:rPr>
+          <w:shd w:val="clear" w:color="auto" w:fill="E7E6E6" w:themeFill="background2"/>
+        </w:rPr>
+        <w:br/>
+      </w:r>
+      <w:proofErr w:type="spellStart"/>
+      <w:r>
+        <w:rPr>
+          <w:rFonts w:ascii="Consolas" w:hAnsi="Consolas"/>
+          <w:shd w:val="clear" w:color="auto" w:fill="E7E6E6" w:themeFill="background2"/>
+        </w:rPr>
+        <w:t>IJulia.notebook</w:t>
+      </w:r>
+      <w:proofErr w:type="spellEnd"/>
+      <w:r>
+        <w:rPr>
+          <w:rFonts w:ascii="Consolas" w:hAnsi="Consolas"/>
+          <w:shd w:val="clear" w:color="auto" w:fill="E7E6E6" w:themeFill="background2"/>
+        </w:rPr>
+        <w:t>()</w:t>
+      </w:r>
+      <w:r>
+        <w:rPr>
+          <w:rFonts w:ascii="Consolas" w:hAnsi="Consolas"/>
+        </w:rPr>
+        <w:br/>
+      </w:r>
+    </w:p>
+    <w:p>
+      <w:pPr>
+        <w:pStyle w:val="Listeavsnitt"/>
+        <w:numPr>
+          <w:ilvl w:val="0"/>
+          <w:numId w:val="5"/>
+        </w:numPr>
+      </w:pPr>
+      <w:r>
+        <w:t xml:space="preserve">Steg 3 vil åpne et vindu i nettleseren din med din </w:t>
+      </w:r>
+      <w:proofErr w:type="spellStart"/>
+      <w:r>
+        <w:t>notebook</w:t>
+      </w:r>
+      <w:proofErr w:type="spellEnd"/>
+      <w:r>
+        <w:t>. Her kan du navigere deg frem til og åpne oppgave-</w:t>
+      </w:r>
+      <w:proofErr w:type="spellStart"/>
+      <w:r>
+        <w:t>notebooken</w:t>
+      </w:r>
+      <w:proofErr w:type="spellEnd"/>
+      <w:r>
+        <w:t xml:space="preserve"> du har lastet ned fra </w:t>
+      </w:r>
+      <w:proofErr w:type="spellStart"/>
+      <w:r>
+        <w:t>Blackboard</w:t>
+      </w:r>
+      <w:proofErr w:type="spellEnd"/>
+      <w:r>
+        <w:t>. Nå er du klar!</w:t>
+      </w:r>
+      <w:r>
+        <w:br/>
+      </w:r>
+    </w:p>
+    <w:p>
+      <w:pPr>
+        <w:pStyle w:val="Listeavsnitt"/>
+        <w:numPr>
+          <w:ilvl w:val="0"/>
+          <w:numId w:val="5"/>
+        </w:numPr>
+      </w:pPr>
+      <w:r>
+        <w:t>Dersom du får noen feil med at pakker mangler, installer dem på lik måte som i steg 3.</w:t>
+      </w:r>
+      <w:bookmarkStart w:id="0" w:name="_GoBack"/>
+      <w:bookmarkEnd w:id="0"/>
+    </w:p>
+    <w:p/>
+    <w:p>
+      <w:pPr>
+        <w:rPr>
+          <w:rFonts w:asciiTheme="majorHAnsi" w:eastAsiaTheme="majorEastAsia" w:hAnsiTheme="majorHAnsi" w:cstheme="majorBidi"/>
+          <w:color w:val="2F5496" w:themeColor="accent1" w:themeShade="BF"/>
+          <w:sz w:val="26"/>
+          <w:szCs w:val="26"/>
+        </w:rPr>
+      </w:pPr>
+      <w:r>
+        <w:br w:type="page"/>
       </w:r>
     </w:p>
     <w:p>
@@ -185,7 +660,10 @@
       </w:pPr>
       <w:r>
         <w:lastRenderedPageBreak/>
-        <w:t>1. Bruke et ferdig oppsett med Docker</w:t>
+        <w:t>2</w:t>
+      </w:r>
+      <w:r>
+        <w:t>. Bruke et ferdig oppsett med Docker</w:t>
       </w:r>
     </w:p>
     <w:p/>
@@ -194,18 +672,12 @@
         <w:t xml:space="preserve">Denne seksjonen viser hvordan du kan komme i gang med en </w:t>
       </w:r>
       <w:r>
-        <w:rPr>
-          <w:i/>
-        </w:rPr>
         <w:t>Docker container</w:t>
       </w:r>
       <w:r>
         <w:t xml:space="preserve">. Docker lar deg kjøre et </w:t>
       </w:r>
       <w:r>
-        <w:rPr>
-          <w:i/>
-        </w:rPr>
         <w:t>bilde</w:t>
       </w:r>
       <w:r>
@@ -218,13 +690,7 @@
         <w:t>.</w:t>
       </w:r>
       <w:r>
-        <w:t xml:space="preserve"> Hvis du heller velger en manuell installasjon vil du måtte installere noen ekstra Julia moduler</w:t>
-      </w:r>
-      <w:r>
-        <w:t xml:space="preserve"> selv</w:t>
-      </w:r>
-      <w:r>
-        <w:t>.</w:t>
+        <w:t xml:space="preserve"> Dette kan være gunstig dersom du opplevde problemer med en manuell installasjon.</w:t>
       </w:r>
     </w:p>
     <w:p/>
@@ -233,7 +699,10 @@
         <w:pStyle w:val="Overskrift3"/>
       </w:pPr>
       <w:r>
-        <w:t>1a. Windows</w:t>
+        <w:t>2</w:t>
+      </w:r>
+      <w:r>
+        <w:t>a. Windows</w:t>
       </w:r>
     </w:p>
     <w:p>
@@ -259,7 +728,7 @@
       <w:r>
         <w:t xml:space="preserve"> </w:t>
       </w:r>
-      <w:hyperlink r:id="rId6" w:history="1">
+      <w:hyperlink r:id="rId7" w:history="1">
         <w:r>
           <w:rPr>
             <w:rStyle w:val="Hyperkobling"/>
@@ -319,21 +788,61 @@
         <w:t xml:space="preserve">. </w:t>
       </w:r>
       <w:r>
-        <w:t>Hvis du har lagt mappen i ”Mine dokumenter”, kan du navigere dit slik</w:t>
-      </w:r>
-      <w:r>
-        <w:br/>
-      </w:r>
-      <w:r>
-        <w:br/>
-      </w:r>
-      <w:r>
-        <w:rPr>
-          <w:rFonts w:ascii="Consolas" w:hAnsi="Consolas"/>
-          <w:shd w:val="clear" w:color="auto" w:fill="E7E6E6" w:themeFill="background2"/>
-        </w:rPr>
-        <w:t>cd  ~/Documents/julia</w:t>
-      </w:r>
+        <w:t xml:space="preserve">Hvis du har lagt mappen </w:t>
+      </w:r>
+      <w:proofErr w:type="gramStart"/>
+      <w:r>
+        <w:t>i ”Mine</w:t>
+      </w:r>
+      <w:proofErr w:type="gramEnd"/>
+      <w:r>
+        <w:t xml:space="preserve"> dokumenter”, kan du navigere dit slik</w:t>
+      </w:r>
+      <w:r>
+        <w:br/>
+      </w:r>
+      <w:r>
+        <w:br/>
+      </w:r>
+      <w:r>
+        <w:rPr>
+          <w:rFonts w:ascii="Consolas" w:hAnsi="Consolas"/>
+          <w:shd w:val="clear" w:color="auto" w:fill="E7E6E6" w:themeFill="background2"/>
+        </w:rPr>
+        <w:t>cd</w:t>
+      </w:r>
+      <w:r>
+        <w:rPr>
+          <w:rFonts w:ascii="Consolas" w:hAnsi="Consolas"/>
+          <w:shd w:val="clear" w:color="auto" w:fill="E7E6E6" w:themeFill="background2"/>
+        </w:rPr>
+        <w:t xml:space="preserve"> ~/</w:t>
+      </w:r>
+      <w:proofErr w:type="spellStart"/>
+      <w:r>
+        <w:rPr>
+          <w:rFonts w:ascii="Consolas" w:hAnsi="Consolas"/>
+          <w:shd w:val="clear" w:color="auto" w:fill="E7E6E6" w:themeFill="background2"/>
+        </w:rPr>
+        <w:t>Documents</w:t>
+      </w:r>
+      <w:proofErr w:type="spellEnd"/>
+      <w:r>
+        <w:rPr>
+          <w:rFonts w:ascii="Consolas" w:hAnsi="Consolas"/>
+          <w:shd w:val="clear" w:color="auto" w:fill="E7E6E6" w:themeFill="background2"/>
+        </w:rPr>
+        <w:t>/</w:t>
+      </w:r>
+      <w:proofErr w:type="spellStart"/>
+      <w:r>
+        <w:rPr>
+          <w:rFonts w:ascii="Consolas" w:hAnsi="Consolas"/>
+          <w:shd w:val="clear" w:color="auto" w:fill="E7E6E6" w:themeFill="background2"/>
+        </w:rPr>
+        <w:t>julia</w:t>
+      </w:r>
+      <w:proofErr w:type="spellEnd"/>
       <w:r>
         <w:rPr>
           <w:shd w:val="clear" w:color="auto" w:fill="E7E6E6" w:themeFill="background2"/>
@@ -400,7 +909,7 @@
                     <pic:cNvPicPr/>
                   </pic:nvPicPr>
                   <pic:blipFill rotWithShape="1">
-                    <a:blip r:embed="rId7">
+                    <a:blip r:embed="rId8">
                       <a:extLst>
                         <a:ext uri="{28A0092B-C50C-407E-A947-70E740481C1C}">
                           <a14:useLocalDpi xmlns:a14="http://schemas.microsoft.com/office/drawing/2010/main" val="0"/>
@@ -444,9 +953,6 @@
           <w:ilvl w:val="0"/>
           <w:numId w:val="2"/>
         </w:numPr>
-        <w:rPr>
-          <w:lang w:val="en-US"/>
-        </w:rPr>
       </w:pPr>
       <w:r>
         <w:t xml:space="preserve">Nå er vi klare til å laste ned </w:t>
@@ -469,32 +975,20 @@
       <w:r>
         <w:t xml:space="preserve">. </w:t>
       </w:r>
-      <w:proofErr w:type="spellStart"/>
-      <w:r>
-        <w:rPr>
-          <w:lang w:val="en-US"/>
-        </w:rPr>
+      <w:r>
         <w:t>Kjør</w:t>
       </w:r>
-      <w:proofErr w:type="spellEnd"/>
-      <w:r>
-        <w:rPr>
-          <w:lang w:val="en-US"/>
-        </w:rPr>
-        <w:br/>
-      </w:r>
-      <w:r>
-        <w:rPr>
-          <w:lang w:val="en-US"/>
-        </w:rPr>
-        <w:br/>
-      </w:r>
-      <w:proofErr w:type="spellStart"/>
-      <w:r>
-        <w:rPr>
-          <w:rFonts w:ascii="Consolas" w:hAnsi="Consolas"/>
-          <w:shd w:val="clear" w:color="auto" w:fill="E7E6E6" w:themeFill="background2"/>
-          <w:lang w:val="en-US"/>
+      <w:r>
+        <w:br/>
+      </w:r>
+      <w:r>
+        <w:br/>
+      </w:r>
+      <w:proofErr w:type="spellStart"/>
+      <w:r>
+        <w:rPr>
+          <w:rFonts w:ascii="Consolas" w:hAnsi="Consolas"/>
+          <w:shd w:val="clear" w:color="auto" w:fill="E7E6E6" w:themeFill="background2"/>
         </w:rPr>
         <w:t>docker</w:t>
       </w:r>
@@ -503,9 +997,24 @@
         <w:rPr>
           <w:rFonts w:ascii="Consolas" w:hAnsi="Consolas"/>
           <w:shd w:val="clear" w:color="auto" w:fill="E7E6E6" w:themeFill="background2"/>
-          <w:lang w:val="en-US"/>
-        </w:rPr>
-        <w:t xml:space="preserve"> run -it -p 8888:8888 --mount type=</w:t>
+        </w:rPr>
+        <w:t xml:space="preserve"> run -it -p 8888:8888 --</w:t>
+      </w:r>
+      <w:proofErr w:type="spellStart"/>
+      <w:r>
+        <w:rPr>
+          <w:rFonts w:ascii="Consolas" w:hAnsi="Consolas"/>
+          <w:shd w:val="clear" w:color="auto" w:fill="E7E6E6" w:themeFill="background2"/>
+        </w:rPr>
+        <w:t>mount</w:t>
+      </w:r>
+      <w:proofErr w:type="spellEnd"/>
+      <w:r>
+        <w:rPr>
+          <w:rFonts w:ascii="Consolas" w:hAnsi="Consolas"/>
+          <w:shd w:val="clear" w:color="auto" w:fill="E7E6E6" w:themeFill="background2"/>
+        </w:rPr>
+        <w:t xml:space="preserve"> type=</w:t>
       </w:r>
       <w:proofErr w:type="spellStart"/>
       <w:proofErr w:type="gramStart"/>
@@ -513,7 +1022,6 @@
         <w:rPr>
           <w:rFonts w:ascii="Consolas" w:hAnsi="Consolas"/>
           <w:shd w:val="clear" w:color="auto" w:fill="E7E6E6" w:themeFill="background2"/>
-          <w:lang w:val="en-US"/>
         </w:rPr>
         <w:t>bind,source</w:t>
       </w:r>
@@ -523,32 +1031,14 @@
         <w:rPr>
           <w:rFonts w:ascii="Consolas" w:hAnsi="Consolas"/>
           <w:shd w:val="clear" w:color="auto" w:fill="E7E6E6" w:themeFill="background2"/>
-          <w:lang w:val="en-US"/>
-        </w:rPr>
-        <w:t>=</w:t>
-      </w:r>
-      <w:r>
-        <w:rPr>
-          <w:rFonts w:ascii="Consolas" w:hAnsi="Consolas"/>
-          <w:shd w:val="clear" w:color="auto" w:fill="E7E6E6" w:themeFill="background2"/>
-          <w:lang w:val="en-US"/>
-        </w:rPr>
-        <w:t>"</w:t>
-      </w:r>
-      <w:r>
-        <w:rPr>
-          <w:rFonts w:ascii="Consolas" w:hAnsi="Consolas"/>
-          <w:shd w:val="clear" w:color="auto" w:fill="E7E6E6" w:themeFill="background2"/>
-          <w:lang w:val="en-US"/>
-        </w:rPr>
-        <w:t>$(</w:t>
-      </w:r>
-      <w:proofErr w:type="spellStart"/>
-      <w:r>
-        <w:rPr>
-          <w:rFonts w:ascii="Consolas" w:hAnsi="Consolas"/>
-          <w:shd w:val="clear" w:color="auto" w:fill="E7E6E6" w:themeFill="background2"/>
-          <w:lang w:val="en-US"/>
+        </w:rPr>
+        <w:t>="$(</w:t>
+      </w:r>
+      <w:proofErr w:type="spellStart"/>
+      <w:r>
+        <w:rPr>
+          <w:rFonts w:ascii="Consolas" w:hAnsi="Consolas"/>
+          <w:shd w:val="clear" w:color="auto" w:fill="E7E6E6" w:themeFill="background2"/>
         </w:rPr>
         <w:t>pwd</w:t>
       </w:r>
@@ -557,23 +1047,54 @@
         <w:rPr>
           <w:rFonts w:ascii="Consolas" w:hAnsi="Consolas"/>
           <w:shd w:val="clear" w:color="auto" w:fill="E7E6E6" w:themeFill="background2"/>
-          <w:lang w:val="en-US"/>
-        </w:rPr>
-        <w:t>)</w:t>
-      </w:r>
-      <w:r>
-        <w:rPr>
-          <w:rFonts w:ascii="Consolas" w:hAnsi="Consolas"/>
-          <w:shd w:val="clear" w:color="auto" w:fill="E7E6E6" w:themeFill="background2"/>
-          <w:lang w:val="en-US"/>
-        </w:rPr>
-        <w:t>"</w:t>
-      </w:r>
-      <w:r>
-        <w:rPr>
-          <w:rFonts w:ascii="Consolas" w:hAnsi="Consolas"/>
-          <w:shd w:val="clear" w:color="auto" w:fill="E7E6E6" w:themeFill="background2"/>
-          <w:lang w:val="en-US"/>
+        </w:rPr>
+        <w:t>)"/</w:t>
+      </w:r>
+      <w:proofErr w:type="spellStart"/>
+      <w:r>
+        <w:rPr>
+          <w:rFonts w:ascii="Consolas" w:hAnsi="Consolas"/>
+          <w:shd w:val="clear" w:color="auto" w:fill="E7E6E6" w:themeFill="background2"/>
+        </w:rPr>
+        <w:t>algdat,target</w:t>
+      </w:r>
+      <w:proofErr w:type="spellEnd"/>
+      <w:r>
+        <w:rPr>
+          <w:rFonts w:ascii="Consolas" w:hAnsi="Consolas"/>
+          <w:shd w:val="clear" w:color="auto" w:fill="E7E6E6" w:themeFill="background2"/>
+        </w:rPr>
+        <w:t>=/</w:t>
+      </w:r>
+      <w:proofErr w:type="spellStart"/>
+      <w:r>
+        <w:rPr>
+          <w:rFonts w:ascii="Consolas" w:hAnsi="Consolas"/>
+          <w:shd w:val="clear" w:color="auto" w:fill="E7E6E6" w:themeFill="background2"/>
+        </w:rPr>
+        <w:t>app</w:t>
+      </w:r>
+      <w:proofErr w:type="spellEnd"/>
+      <w:r>
+        <w:rPr>
+          <w:rFonts w:ascii="Consolas" w:hAnsi="Consolas"/>
+          <w:shd w:val="clear" w:color="auto" w:fill="E7E6E6" w:themeFill="background2"/>
+        </w:rPr>
+        <w:t xml:space="preserve"> </w:t>
+      </w:r>
+      <w:proofErr w:type="spellStart"/>
+      <w:r>
+        <w:rPr>
+          <w:rFonts w:ascii="Consolas" w:hAnsi="Consolas"/>
+          <w:shd w:val="clear" w:color="auto" w:fill="E7E6E6" w:themeFill="background2"/>
+        </w:rPr>
+        <w:t>daniesso</w:t>
+      </w:r>
+      <w:proofErr w:type="spellEnd"/>
+      <w:r>
+        <w:rPr>
+          <w:rFonts w:ascii="Consolas" w:hAnsi="Consolas"/>
+          <w:shd w:val="clear" w:color="auto" w:fill="E7E6E6" w:themeFill="background2"/>
         </w:rPr>
         <w:t>/</w:t>
       </w:r>
@@ -582,51 +1103,11 @@
         <w:rPr>
           <w:rFonts w:ascii="Consolas" w:hAnsi="Consolas"/>
           <w:shd w:val="clear" w:color="auto" w:fill="E7E6E6" w:themeFill="background2"/>
-          <w:lang w:val="en-US"/>
-        </w:rPr>
-        <w:t>algdat,target</w:t>
-      </w:r>
-      <w:proofErr w:type="spellEnd"/>
-      <w:r>
-        <w:rPr>
-          <w:rFonts w:ascii="Consolas" w:hAnsi="Consolas"/>
-          <w:shd w:val="clear" w:color="auto" w:fill="E7E6E6" w:themeFill="background2"/>
-          <w:lang w:val="en-US"/>
-        </w:rPr>
-        <w:t xml:space="preserve">=/app </w:t>
-      </w:r>
-      <w:proofErr w:type="spellStart"/>
-      <w:r>
-        <w:rPr>
-          <w:rFonts w:ascii="Consolas" w:hAnsi="Consolas"/>
-          <w:shd w:val="clear" w:color="auto" w:fill="E7E6E6" w:themeFill="background2"/>
-          <w:lang w:val="en-US"/>
-        </w:rPr>
-        <w:t>daniesso</w:t>
-      </w:r>
-      <w:proofErr w:type="spellEnd"/>
-      <w:r>
-        <w:rPr>
-          <w:rFonts w:ascii="Consolas" w:hAnsi="Consolas"/>
-          <w:shd w:val="clear" w:color="auto" w:fill="E7E6E6" w:themeFill="background2"/>
-          <w:lang w:val="en-US"/>
-        </w:rPr>
-        <w:t>/</w:t>
-      </w:r>
-      <w:proofErr w:type="spellStart"/>
-      <w:r>
-        <w:rPr>
-          <w:rFonts w:ascii="Consolas" w:hAnsi="Consolas"/>
-          <w:shd w:val="clear" w:color="auto" w:fill="E7E6E6" w:themeFill="background2"/>
-          <w:lang w:val="en-US"/>
         </w:rPr>
         <w:t>algdat</w:t>
       </w:r>
       <w:proofErr w:type="spellEnd"/>
       <w:r>
-        <w:rPr>
-          <w:lang w:val="en-US"/>
-        </w:rPr>
         <w:br/>
       </w:r>
     </w:p>
@@ -700,7 +1181,7 @@
       </w:pPr>
       <w:r>
         <w:lastRenderedPageBreak/>
-        <w:t>1</w:t>
+        <w:t>2</w:t>
       </w:r>
       <w:r>
         <w:t>b</w:t>
@@ -747,7 +1228,7 @@
       <w:r>
         <w:t xml:space="preserve">og installer programmet </w:t>
       </w:r>
-      <w:hyperlink r:id="rId8" w:anchor="download-docker-for-mac" w:history="1">
+      <w:hyperlink r:id="rId9" w:anchor="download-docker-for-mac" w:history="1">
         <w:r>
           <w:rPr>
             <w:rStyle w:val="Hyperkobling"/>
@@ -861,39 +1342,24 @@
           <w:ilvl w:val="0"/>
           <w:numId w:val="3"/>
         </w:numPr>
-        <w:rPr>
-          <w:lang w:val="en-US"/>
-        </w:rPr>
       </w:pPr>
       <w:r>
         <w:t xml:space="preserve">Nå er vi klare til å laste ned og kjøre notebooken. Bildet som blir lastet ned er på ca. 2.2 GB. Dette kan ta litt tid. </w:t>
       </w:r>
-      <w:proofErr w:type="spellStart"/>
-      <w:r>
-        <w:rPr>
-          <w:lang w:val="en-US"/>
-        </w:rPr>
+      <w:r>
         <w:t>Kjør</w:t>
       </w:r>
-      <w:proofErr w:type="spellEnd"/>
-      <w:r>
-        <w:rPr>
-          <w:lang w:val="en-US"/>
-        </w:rPr>
-        <w:br/>
-      </w:r>
-      <w:r>
-        <w:rPr>
-          <w:lang w:val="en-US"/>
-        </w:rPr>
-        <w:br/>
-      </w:r>
-      <w:proofErr w:type="spellStart"/>
-      <w:r>
-        <w:rPr>
-          <w:rFonts w:ascii="Consolas" w:hAnsi="Consolas"/>
-          <w:shd w:val="clear" w:color="auto" w:fill="E7E6E6" w:themeFill="background2"/>
-          <w:lang w:val="en-US"/>
+      <w:r>
+        <w:br/>
+      </w:r>
+      <w:r>
+        <w:br/>
+      </w:r>
+      <w:proofErr w:type="spellStart"/>
+      <w:r>
+        <w:rPr>
+          <w:rFonts w:ascii="Consolas" w:hAnsi="Consolas"/>
+          <w:shd w:val="clear" w:color="auto" w:fill="E7E6E6" w:themeFill="background2"/>
         </w:rPr>
         <w:t>docker</w:t>
       </w:r>
@@ -902,7 +1368,6 @@
         <w:rPr>
           <w:rFonts w:ascii="Consolas" w:hAnsi="Consolas"/>
           <w:shd w:val="clear" w:color="auto" w:fill="E7E6E6" w:themeFill="background2"/>
-          <w:lang w:val="en-US"/>
         </w:rPr>
         <w:t xml:space="preserve"> run -it -p 8888:8888 </w:t>
       </w:r>
@@ -910,9 +1375,24 @@
         <w:rPr>
           <w:rFonts w:ascii="Consolas" w:hAnsi="Consolas"/>
           <w:shd w:val="clear" w:color="auto" w:fill="E7E6E6" w:themeFill="background2"/>
-          <w:lang w:val="en-US"/>
-        </w:rPr>
-        <w:t>--mount type=</w:t>
+        </w:rPr>
+        <w:t>--</w:t>
+      </w:r>
+      <w:proofErr w:type="spellStart"/>
+      <w:r>
+        <w:rPr>
+          <w:rFonts w:ascii="Consolas" w:hAnsi="Consolas"/>
+          <w:shd w:val="clear" w:color="auto" w:fill="E7E6E6" w:themeFill="background2"/>
+        </w:rPr>
+        <w:t>mount</w:t>
+      </w:r>
+      <w:proofErr w:type="spellEnd"/>
+      <w:r>
+        <w:rPr>
+          <w:rFonts w:ascii="Consolas" w:hAnsi="Consolas"/>
+          <w:shd w:val="clear" w:color="auto" w:fill="E7E6E6" w:themeFill="background2"/>
+        </w:rPr>
+        <w:t xml:space="preserve"> type=</w:t>
       </w:r>
       <w:proofErr w:type="spellStart"/>
       <w:proofErr w:type="gramStart"/>
@@ -920,7 +1400,6 @@
         <w:rPr>
           <w:rFonts w:ascii="Consolas" w:hAnsi="Consolas"/>
           <w:shd w:val="clear" w:color="auto" w:fill="E7E6E6" w:themeFill="background2"/>
-          <w:lang w:val="en-US"/>
         </w:rPr>
         <w:t>bind,source</w:t>
       </w:r>
@@ -930,7 +1409,6 @@
         <w:rPr>
           <w:rFonts w:ascii="Consolas" w:hAnsi="Consolas"/>
           <w:shd w:val="clear" w:color="auto" w:fill="E7E6E6" w:themeFill="background2"/>
-          <w:lang w:val="en-US"/>
         </w:rPr>
         <w:t>=</w:t>
       </w:r>
@@ -938,7 +1416,6 @@
         <w:rPr>
           <w:rFonts w:ascii="Consolas" w:hAnsi="Consolas"/>
           <w:shd w:val="clear" w:color="auto" w:fill="E7E6E6" w:themeFill="background2"/>
-          <w:lang w:val="en-US"/>
         </w:rPr>
         <w:t>"</w:t>
       </w:r>
@@ -946,7 +1423,6 @@
         <w:rPr>
           <w:rFonts w:ascii="Consolas" w:hAnsi="Consolas"/>
           <w:shd w:val="clear" w:color="auto" w:fill="E7E6E6" w:themeFill="background2"/>
-          <w:lang w:val="en-US"/>
         </w:rPr>
         <w:t>$(</w:t>
       </w:r>
@@ -955,7 +1431,6 @@
         <w:rPr>
           <w:rFonts w:ascii="Consolas" w:hAnsi="Consolas"/>
           <w:shd w:val="clear" w:color="auto" w:fill="E7E6E6" w:themeFill="background2"/>
-          <w:lang w:val="en-US"/>
         </w:rPr>
         <w:t>pwd</w:t>
       </w:r>
@@ -964,7 +1439,6 @@
         <w:rPr>
           <w:rFonts w:ascii="Consolas" w:hAnsi="Consolas"/>
           <w:shd w:val="clear" w:color="auto" w:fill="E7E6E6" w:themeFill="background2"/>
-          <w:lang w:val="en-US"/>
         </w:rPr>
         <w:t>)</w:t>
       </w:r>
@@ -972,7 +1446,6 @@
         <w:rPr>
           <w:rFonts w:ascii="Consolas" w:hAnsi="Consolas"/>
           <w:shd w:val="clear" w:color="auto" w:fill="E7E6E6" w:themeFill="background2"/>
-          <w:lang w:val="en-US"/>
         </w:rPr>
         <w:t>"</w:t>
       </w:r>
@@ -980,7 +1453,6 @@
         <w:rPr>
           <w:rFonts w:ascii="Consolas" w:hAnsi="Consolas"/>
           <w:shd w:val="clear" w:color="auto" w:fill="E7E6E6" w:themeFill="background2"/>
-          <w:lang w:val="en-US"/>
         </w:rPr>
         <w:t>/</w:t>
       </w:r>
@@ -989,7 +1461,6 @@
         <w:rPr>
           <w:rFonts w:ascii="Consolas" w:hAnsi="Consolas"/>
           <w:shd w:val="clear" w:color="auto" w:fill="E7E6E6" w:themeFill="background2"/>
-          <w:lang w:val="en-US"/>
         </w:rPr>
         <w:t>algdat,target</w:t>
       </w:r>
@@ -998,16 +1469,30 @@
         <w:rPr>
           <w:rFonts w:ascii="Consolas" w:hAnsi="Consolas"/>
           <w:shd w:val="clear" w:color="auto" w:fill="E7E6E6" w:themeFill="background2"/>
-          <w:lang w:val="en-US"/>
-        </w:rPr>
-        <w:t xml:space="preserve">=/app </w:t>
-      </w:r>
-      <w:proofErr w:type="spellStart"/>
-      <w:r>
-        <w:rPr>
-          <w:rFonts w:ascii="Consolas" w:hAnsi="Consolas"/>
-          <w:shd w:val="clear" w:color="auto" w:fill="E7E6E6" w:themeFill="background2"/>
-          <w:lang w:val="en-US"/>
+        </w:rPr>
+        <w:t>=/</w:t>
+      </w:r>
+      <w:proofErr w:type="spellStart"/>
+      <w:r>
+        <w:rPr>
+          <w:rFonts w:ascii="Consolas" w:hAnsi="Consolas"/>
+          <w:shd w:val="clear" w:color="auto" w:fill="E7E6E6" w:themeFill="background2"/>
+        </w:rPr>
+        <w:t>app</w:t>
+      </w:r>
+      <w:proofErr w:type="spellEnd"/>
+      <w:r>
+        <w:rPr>
+          <w:rFonts w:ascii="Consolas" w:hAnsi="Consolas"/>
+          <w:shd w:val="clear" w:color="auto" w:fill="E7E6E6" w:themeFill="background2"/>
+        </w:rPr>
+        <w:t xml:space="preserve"> </w:t>
+      </w:r>
+      <w:proofErr w:type="spellStart"/>
+      <w:r>
+        <w:rPr>
+          <w:rFonts w:ascii="Consolas" w:hAnsi="Consolas"/>
+          <w:shd w:val="clear" w:color="auto" w:fill="E7E6E6" w:themeFill="background2"/>
         </w:rPr>
         <w:t>daniesso</w:t>
       </w:r>
@@ -1016,7 +1501,6 @@
         <w:rPr>
           <w:rFonts w:ascii="Consolas" w:hAnsi="Consolas"/>
           <w:shd w:val="clear" w:color="auto" w:fill="E7E6E6" w:themeFill="background2"/>
-          <w:lang w:val="en-US"/>
         </w:rPr>
         <w:t>/</w:t>
       </w:r>
@@ -1025,21 +1509,14 @@
         <w:rPr>
           <w:rFonts w:ascii="Consolas" w:hAnsi="Consolas"/>
           <w:shd w:val="clear" w:color="auto" w:fill="E7E6E6" w:themeFill="background2"/>
-          <w:lang w:val="en-US"/>
         </w:rPr>
         <w:t>algdat</w:t>
       </w:r>
       <w:proofErr w:type="spellEnd"/>
       <w:r>
-        <w:rPr>
-          <w:lang w:val="en-US"/>
-        </w:rPr>
         <w:t xml:space="preserve"> </w:t>
       </w:r>
       <w:r>
-        <w:rPr>
-          <w:lang w:val="en-US"/>
-        </w:rPr>
         <w:br/>
       </w:r>
     </w:p>
@@ -1078,7 +1555,10 @@
       </w:pPr>
       <w:r>
         <w:lastRenderedPageBreak/>
-        <w:t>1c. Linux</w:t>
+        <w:t>2</w:t>
+      </w:r>
+      <w:r>
+        <w:t>c. Linux</w:t>
       </w:r>
     </w:p>
     <w:p/>
@@ -1096,7 +1576,7 @@
       <w:r>
         <w:t xml:space="preserve">. Denne lenken er for Ubuntu, men det finnes også nedlastingssider for andre distribusjoner. </w:t>
       </w:r>
-      <w:hyperlink r:id="rId9" w:history="1">
+      <w:hyperlink r:id="rId10" w:history="1">
         <w:r>
           <w:rPr>
             <w:rStyle w:val="Hyperkobling"/>
@@ -1186,39 +1666,24 @@
           <w:ilvl w:val="0"/>
           <w:numId w:val="4"/>
         </w:numPr>
-        <w:rPr>
-          <w:lang w:val="en-US"/>
-        </w:rPr>
       </w:pPr>
       <w:r>
         <w:t xml:space="preserve">Nå er vi klare til å laste ned og kjøre notebooken. Bildet som blir lastet ned er på ca. 2.2 GB. Dette kan ta litt tid. </w:t>
       </w:r>
-      <w:proofErr w:type="spellStart"/>
-      <w:r>
-        <w:rPr>
-          <w:lang w:val="en-US"/>
-        </w:rPr>
+      <w:r>
         <w:t>Kjør</w:t>
       </w:r>
-      <w:proofErr w:type="spellEnd"/>
-      <w:r>
-        <w:rPr>
-          <w:lang w:val="en-US"/>
-        </w:rPr>
-        <w:br/>
-      </w:r>
-      <w:r>
-        <w:rPr>
-          <w:lang w:val="en-US"/>
-        </w:rPr>
-        <w:br/>
-      </w:r>
-      <w:proofErr w:type="spellStart"/>
-      <w:r>
-        <w:rPr>
-          <w:rFonts w:ascii="Consolas" w:hAnsi="Consolas"/>
-          <w:shd w:val="clear" w:color="auto" w:fill="E7E6E6" w:themeFill="background2"/>
-          <w:lang w:val="en-US"/>
+      <w:r>
+        <w:br/>
+      </w:r>
+      <w:r>
+        <w:br/>
+      </w:r>
+      <w:proofErr w:type="spellStart"/>
+      <w:r>
+        <w:rPr>
+          <w:rFonts w:ascii="Consolas" w:hAnsi="Consolas"/>
+          <w:shd w:val="clear" w:color="auto" w:fill="E7E6E6" w:themeFill="background2"/>
         </w:rPr>
         <w:t>docker</w:t>
       </w:r>
@@ -1227,9 +1692,24 @@
         <w:rPr>
           <w:rFonts w:ascii="Consolas" w:hAnsi="Consolas"/>
           <w:shd w:val="clear" w:color="auto" w:fill="E7E6E6" w:themeFill="background2"/>
-          <w:lang w:val="en-US"/>
-        </w:rPr>
-        <w:t xml:space="preserve"> run -it -p 8888:8888 --mount type=</w:t>
+        </w:rPr>
+        <w:t xml:space="preserve"> run -it -p 8888:8888 --</w:t>
+      </w:r>
+      <w:proofErr w:type="spellStart"/>
+      <w:r>
+        <w:rPr>
+          <w:rFonts w:ascii="Consolas" w:hAnsi="Consolas"/>
+          <w:shd w:val="clear" w:color="auto" w:fill="E7E6E6" w:themeFill="background2"/>
+        </w:rPr>
+        <w:t>mount</w:t>
+      </w:r>
+      <w:proofErr w:type="spellEnd"/>
+      <w:r>
+        <w:rPr>
+          <w:rFonts w:ascii="Consolas" w:hAnsi="Consolas"/>
+          <w:shd w:val="clear" w:color="auto" w:fill="E7E6E6" w:themeFill="background2"/>
+        </w:rPr>
+        <w:t xml:space="preserve"> type=</w:t>
       </w:r>
       <w:proofErr w:type="spellStart"/>
       <w:proofErr w:type="gramStart"/>
@@ -1237,7 +1717,6 @@
         <w:rPr>
           <w:rFonts w:ascii="Consolas" w:hAnsi="Consolas"/>
           <w:shd w:val="clear" w:color="auto" w:fill="E7E6E6" w:themeFill="background2"/>
-          <w:lang w:val="en-US"/>
         </w:rPr>
         <w:t>bind,source</w:t>
       </w:r>
@@ -1247,32 +1726,14 @@
         <w:rPr>
           <w:rFonts w:ascii="Consolas" w:hAnsi="Consolas"/>
           <w:shd w:val="clear" w:color="auto" w:fill="E7E6E6" w:themeFill="background2"/>
-          <w:lang w:val="en-US"/>
-        </w:rPr>
-        <w:t>=</w:t>
-      </w:r>
-      <w:r>
-        <w:rPr>
-          <w:rFonts w:ascii="Consolas" w:hAnsi="Consolas"/>
-          <w:shd w:val="clear" w:color="auto" w:fill="E7E6E6" w:themeFill="background2"/>
-          <w:lang w:val="en-US"/>
-        </w:rPr>
-        <w:t>"</w:t>
-      </w:r>
-      <w:r>
-        <w:rPr>
-          <w:rFonts w:ascii="Consolas" w:hAnsi="Consolas"/>
-          <w:shd w:val="clear" w:color="auto" w:fill="E7E6E6" w:themeFill="background2"/>
-          <w:lang w:val="en-US"/>
-        </w:rPr>
-        <w:t>$(</w:t>
-      </w:r>
-      <w:proofErr w:type="spellStart"/>
-      <w:r>
-        <w:rPr>
-          <w:rFonts w:ascii="Consolas" w:hAnsi="Consolas"/>
-          <w:shd w:val="clear" w:color="auto" w:fill="E7E6E6" w:themeFill="background2"/>
-          <w:lang w:val="en-US"/>
+        </w:rPr>
+        <w:t>="$(</w:t>
+      </w:r>
+      <w:proofErr w:type="spellStart"/>
+      <w:r>
+        <w:rPr>
+          <w:rFonts w:ascii="Consolas" w:hAnsi="Consolas"/>
+          <w:shd w:val="clear" w:color="auto" w:fill="E7E6E6" w:themeFill="background2"/>
         </w:rPr>
         <w:t>pwd</w:t>
       </w:r>
@@ -1281,23 +1742,54 @@
         <w:rPr>
           <w:rFonts w:ascii="Consolas" w:hAnsi="Consolas"/>
           <w:shd w:val="clear" w:color="auto" w:fill="E7E6E6" w:themeFill="background2"/>
-          <w:lang w:val="en-US"/>
-        </w:rPr>
-        <w:t>)</w:t>
-      </w:r>
-      <w:r>
-        <w:rPr>
-          <w:rFonts w:ascii="Consolas" w:hAnsi="Consolas"/>
-          <w:shd w:val="clear" w:color="auto" w:fill="E7E6E6" w:themeFill="background2"/>
-          <w:lang w:val="en-US"/>
-        </w:rPr>
-        <w:t>"</w:t>
-      </w:r>
-      <w:r>
-        <w:rPr>
-          <w:rFonts w:ascii="Consolas" w:hAnsi="Consolas"/>
-          <w:shd w:val="clear" w:color="auto" w:fill="E7E6E6" w:themeFill="background2"/>
-          <w:lang w:val="en-US"/>
+        </w:rPr>
+        <w:t>)"/</w:t>
+      </w:r>
+      <w:proofErr w:type="spellStart"/>
+      <w:r>
+        <w:rPr>
+          <w:rFonts w:ascii="Consolas" w:hAnsi="Consolas"/>
+          <w:shd w:val="clear" w:color="auto" w:fill="E7E6E6" w:themeFill="background2"/>
+        </w:rPr>
+        <w:t>algdat,target</w:t>
+      </w:r>
+      <w:proofErr w:type="spellEnd"/>
+      <w:r>
+        <w:rPr>
+          <w:rFonts w:ascii="Consolas" w:hAnsi="Consolas"/>
+          <w:shd w:val="clear" w:color="auto" w:fill="E7E6E6" w:themeFill="background2"/>
+        </w:rPr>
+        <w:t>=/</w:t>
+      </w:r>
+      <w:proofErr w:type="spellStart"/>
+      <w:r>
+        <w:rPr>
+          <w:rFonts w:ascii="Consolas" w:hAnsi="Consolas"/>
+          <w:shd w:val="clear" w:color="auto" w:fill="E7E6E6" w:themeFill="background2"/>
+        </w:rPr>
+        <w:t>app</w:t>
+      </w:r>
+      <w:proofErr w:type="spellEnd"/>
+      <w:r>
+        <w:rPr>
+          <w:rFonts w:ascii="Consolas" w:hAnsi="Consolas"/>
+          <w:shd w:val="clear" w:color="auto" w:fill="E7E6E6" w:themeFill="background2"/>
+        </w:rPr>
+        <w:t xml:space="preserve"> </w:t>
+      </w:r>
+      <w:proofErr w:type="spellStart"/>
+      <w:r>
+        <w:rPr>
+          <w:rFonts w:ascii="Consolas" w:hAnsi="Consolas"/>
+          <w:shd w:val="clear" w:color="auto" w:fill="E7E6E6" w:themeFill="background2"/>
+        </w:rPr>
+        <w:t>daniesso</w:t>
+      </w:r>
+      <w:proofErr w:type="spellEnd"/>
+      <w:r>
+        <w:rPr>
+          <w:rFonts w:ascii="Consolas" w:hAnsi="Consolas"/>
+          <w:shd w:val="clear" w:color="auto" w:fill="E7E6E6" w:themeFill="background2"/>
         </w:rPr>
         <w:t>/</w:t>
       </w:r>
@@ -1306,57 +1798,14 @@
         <w:rPr>
           <w:rFonts w:ascii="Consolas" w:hAnsi="Consolas"/>
           <w:shd w:val="clear" w:color="auto" w:fill="E7E6E6" w:themeFill="background2"/>
-          <w:lang w:val="en-US"/>
-        </w:rPr>
-        <w:t>algdat,target</w:t>
-      </w:r>
-      <w:proofErr w:type="spellEnd"/>
-      <w:r>
-        <w:rPr>
-          <w:rFonts w:ascii="Consolas" w:hAnsi="Consolas"/>
-          <w:shd w:val="clear" w:color="auto" w:fill="E7E6E6" w:themeFill="background2"/>
-          <w:lang w:val="en-US"/>
-        </w:rPr>
-        <w:t xml:space="preserve">=/app </w:t>
-      </w:r>
-      <w:proofErr w:type="spellStart"/>
-      <w:r>
-        <w:rPr>
-          <w:rFonts w:ascii="Consolas" w:hAnsi="Consolas"/>
-          <w:shd w:val="clear" w:color="auto" w:fill="E7E6E6" w:themeFill="background2"/>
-          <w:lang w:val="en-US"/>
-        </w:rPr>
-        <w:t>daniesso</w:t>
-      </w:r>
-      <w:proofErr w:type="spellEnd"/>
-      <w:r>
-        <w:rPr>
-          <w:rFonts w:ascii="Consolas" w:hAnsi="Consolas"/>
-          <w:shd w:val="clear" w:color="auto" w:fill="E7E6E6" w:themeFill="background2"/>
-          <w:lang w:val="en-US"/>
-        </w:rPr>
-        <w:t>/</w:t>
-      </w:r>
-      <w:proofErr w:type="spellStart"/>
-      <w:r>
-        <w:rPr>
-          <w:rFonts w:ascii="Consolas" w:hAnsi="Consolas"/>
-          <w:shd w:val="clear" w:color="auto" w:fill="E7E6E6" w:themeFill="background2"/>
-          <w:lang w:val="en-US"/>
         </w:rPr>
         <w:t>algdat</w:t>
       </w:r>
       <w:proofErr w:type="spellEnd"/>
       <w:r>
-        <w:rPr>
-          <w:lang w:val="en-US"/>
-        </w:rPr>
         <w:t xml:space="preserve"> </w:t>
       </w:r>
       <w:r>
-        <w:rPr>
-          <w:lang w:val="en-US"/>
-        </w:rPr>
         <w:br/>
       </w:r>
     </w:p>
@@ -1379,320 +1828,7 @@
       </w:r>
     </w:p>
     <w:p/>
-    <w:p>
-      <w:r>
-        <w:br w:type="page"/>
-      </w:r>
-    </w:p>
-    <w:p>
-      <w:pPr>
-        <w:pStyle w:val="Overskrift2"/>
-      </w:pPr>
-      <w:r>
-        <w:lastRenderedPageBreak/>
-        <w:t>2 Manuell installasjon</w:t>
-      </w:r>
-    </w:p>
     <w:p/>
-    <w:p>
-      <w:r>
-        <w:t xml:space="preserve">Det går fint an å installere de forskjellige programmene og pakkene individuelt på maskinen din, uten å bruke Docker. Da vil du få større kontroll over installasjonen din og mulighet for å konfigurere det du ønsker. Det kan dog være </w:t>
-      </w:r>
-      <w:r>
-        <w:t>tidsbesparende</w:t>
-      </w:r>
-      <w:r>
-        <w:t xml:space="preserve"> å bruke Docker dersom mulig, på grunn av at Julia fortsatt er under utvikling og det derfor er lett å støte på noen problemer under installasjon av diverse programmer og pakker. </w:t>
-      </w:r>
-      <w:r>
-        <w:br/>
-      </w:r>
-    </w:p>
-    <w:p>
-      <w:pPr>
-        <w:pStyle w:val="Listeavsnitt"/>
-        <w:numPr>
-          <w:ilvl w:val="0"/>
-          <w:numId w:val="5"/>
-        </w:numPr>
-      </w:pPr>
-      <w:r>
-        <w:t xml:space="preserve">Last ned og installer Julia her fra: </w:t>
-      </w:r>
-      <w:hyperlink r:id="rId10" w:history="1">
-        <w:r>
-          <w:rPr>
-            <w:rStyle w:val="Hyperkobling"/>
-          </w:rPr>
-          <w:t>https</w:t>
-        </w:r>
-        <w:r>
-          <w:rPr>
-            <w:rStyle w:val="Hyperkobling"/>
-          </w:rPr>
-          <w:t>:</w:t>
-        </w:r>
-        <w:r>
-          <w:rPr>
-            <w:rStyle w:val="Hyperkobling"/>
-          </w:rPr>
-          <w:t>//julialang.org/downloads/</w:t>
-        </w:r>
-      </w:hyperlink>
-      <w:r>
-        <w:br/>
-      </w:r>
-    </w:p>
-    <w:p>
-      <w:pPr>
-        <w:pStyle w:val="Listeavsnitt"/>
-        <w:numPr>
-          <w:ilvl w:val="0"/>
-          <w:numId w:val="5"/>
-        </w:numPr>
-      </w:pPr>
-      <w:r>
-        <w:t>Åpne Julia konsollen. Skriv inn</w:t>
-      </w:r>
-      <w:r>
-        <w:br/>
-      </w:r>
-      <w:r>
-        <w:br/>
-      </w:r>
-      <w:r>
-        <w:rPr>
-          <w:rFonts w:ascii="Consolas" w:hAnsi="Consolas"/>
-          <w:shd w:val="clear" w:color="auto" w:fill="E7E6E6" w:themeFill="background2"/>
-        </w:rPr>
-        <w:t>Pkg.add(”IJulia”)</w:t>
-      </w:r>
-      <w:r>
-        <w:br/>
-      </w:r>
-    </w:p>
-    <w:p>
-      <w:pPr>
-        <w:pStyle w:val="Listeavsnitt"/>
-      </w:pPr>
-      <w:r>
-        <w:t>Dette vil installere Notebook-delen.</w:t>
-      </w:r>
-    </w:p>
-    <w:p>
-      <w:pPr>
-        <w:pStyle w:val="Listeavsnitt"/>
-      </w:pPr>
-    </w:p>
-    <w:p>
-      <w:pPr>
-        <w:pStyle w:val="Listeavsnitt"/>
-        <w:numPr>
-          <w:ilvl w:val="0"/>
-          <w:numId w:val="5"/>
-        </w:numPr>
-      </w:pPr>
-      <w:r>
-        <w:t>Du skal nå installere modulene du trenger for å kjøre oppgave-notebooken. Kjør disse kommandoene</w:t>
-      </w:r>
-    </w:p>
-    <w:p>
-      <w:pPr>
-        <w:pStyle w:val="Listeavsnitt"/>
-        <w:numPr>
-          <w:ilvl w:val="0"/>
-          <w:numId w:val="7"/>
-        </w:numPr>
-        <w:shd w:val="clear" w:color="auto" w:fill="E7E6E6" w:themeFill="background2"/>
-        <w:rPr>
-          <w:rFonts w:ascii="Consolas" w:hAnsi="Consolas"/>
-        </w:rPr>
-      </w:pPr>
-      <w:r>
-        <w:rPr>
-          <w:rFonts w:ascii="Consolas" w:hAnsi="Consolas"/>
-        </w:rPr>
-        <w:t>Pkg.add(”</w:t>
-      </w:r>
-      <w:r>
-        <w:rPr>
-          <w:rFonts w:ascii="Consolas" w:hAnsi="Consolas"/>
-        </w:rPr>
-        <w:t>LightGraphs</w:t>
-      </w:r>
-      <w:r>
-        <w:rPr>
-          <w:rFonts w:ascii="Consolas" w:hAnsi="Consolas"/>
-        </w:rPr>
-        <w:t>”)</w:t>
-      </w:r>
-    </w:p>
-    <w:p>
-      <w:pPr>
-        <w:pStyle w:val="Listeavsnitt"/>
-        <w:numPr>
-          <w:ilvl w:val="0"/>
-          <w:numId w:val="7"/>
-        </w:numPr>
-        <w:shd w:val="clear" w:color="auto" w:fill="E7E6E6" w:themeFill="background2"/>
-        <w:rPr>
-          <w:rFonts w:ascii="Consolas" w:hAnsi="Consolas"/>
-        </w:rPr>
-      </w:pPr>
-      <w:r>
-        <w:rPr>
-          <w:rFonts w:ascii="Consolas" w:hAnsi="Consolas"/>
-        </w:rPr>
-        <w:t>Pkg.add(”</w:t>
-      </w:r>
-      <w:r>
-        <w:rPr>
-          <w:rFonts w:ascii="Consolas" w:hAnsi="Consolas"/>
-        </w:rPr>
-        <w:t>GraphPlot</w:t>
-      </w:r>
-      <w:r>
-        <w:rPr>
-          <w:rFonts w:ascii="Consolas" w:hAnsi="Consolas"/>
-        </w:rPr>
-        <w:t>”)</w:t>
-      </w:r>
-    </w:p>
-    <w:p>
-      <w:pPr>
-        <w:pStyle w:val="Listeavsnitt"/>
-        <w:numPr>
-          <w:ilvl w:val="0"/>
-          <w:numId w:val="7"/>
-        </w:numPr>
-        <w:shd w:val="clear" w:color="auto" w:fill="E7E6E6" w:themeFill="background2"/>
-        <w:rPr>
-          <w:rFonts w:ascii="Consolas" w:hAnsi="Consolas"/>
-        </w:rPr>
-      </w:pPr>
-      <w:r>
-        <w:rPr>
-          <w:rFonts w:ascii="Consolas" w:hAnsi="Consolas"/>
-        </w:rPr>
-        <w:t>Pkg.add(”GR”)</w:t>
-      </w:r>
-    </w:p>
-    <w:p/>
-    <w:p>
-      <w:pPr>
-        <w:pStyle w:val="Listeavsnitt"/>
-        <w:numPr>
-          <w:ilvl w:val="0"/>
-          <w:numId w:val="5"/>
-        </w:numPr>
-      </w:pPr>
-      <w:r>
-        <w:t xml:space="preserve">Start </w:t>
-      </w:r>
-      <w:proofErr w:type="spellStart"/>
-      <w:r>
-        <w:t>notebooken</w:t>
-      </w:r>
-      <w:proofErr w:type="spellEnd"/>
-      <w:r>
-        <w:t xml:space="preserve"> ved å skrive</w:t>
-      </w:r>
-      <w:r>
-        <w:br/>
-      </w:r>
-      <w:r>
-        <w:br/>
-      </w:r>
-      <w:proofErr w:type="spellStart"/>
-      <w:r>
-        <w:rPr>
-          <w:rFonts w:ascii="Consolas" w:hAnsi="Consolas"/>
-          <w:shd w:val="clear" w:color="auto" w:fill="E7E6E6" w:themeFill="background2"/>
-        </w:rPr>
-        <w:t>using</w:t>
-      </w:r>
-      <w:proofErr w:type="spellEnd"/>
-      <w:r>
-        <w:rPr>
-          <w:rFonts w:ascii="Consolas" w:hAnsi="Consolas"/>
-          <w:shd w:val="clear" w:color="auto" w:fill="E7E6E6" w:themeFill="background2"/>
-        </w:rPr>
-        <w:t xml:space="preserve"> </w:t>
-      </w:r>
-      <w:proofErr w:type="spellStart"/>
-      <w:r>
-        <w:rPr>
-          <w:rFonts w:ascii="Consolas" w:hAnsi="Consolas"/>
-          <w:shd w:val="clear" w:color="auto" w:fill="E7E6E6" w:themeFill="background2"/>
-        </w:rPr>
-        <w:t>IJulia</w:t>
-      </w:r>
-      <w:proofErr w:type="spellEnd"/>
-      <w:r>
-        <w:rPr>
-          <w:shd w:val="clear" w:color="auto" w:fill="E7E6E6" w:themeFill="background2"/>
-        </w:rPr>
-        <w:br/>
-      </w:r>
-      <w:proofErr w:type="spellStart"/>
-      <w:r>
-        <w:rPr>
-          <w:rFonts w:ascii="Consolas" w:hAnsi="Consolas"/>
-          <w:shd w:val="clear" w:color="auto" w:fill="E7E6E6" w:themeFill="background2"/>
-        </w:rPr>
-        <w:t>IJulia.notebook</w:t>
-      </w:r>
-      <w:proofErr w:type="spellEnd"/>
-      <w:r>
-        <w:rPr>
-          <w:rFonts w:ascii="Consolas" w:hAnsi="Consolas"/>
-          <w:shd w:val="clear" w:color="auto" w:fill="E7E6E6" w:themeFill="background2"/>
-        </w:rPr>
-        <w:t>()</w:t>
-      </w:r>
-      <w:r>
-        <w:rPr>
-          <w:rFonts w:ascii="Consolas" w:hAnsi="Consolas"/>
-        </w:rPr>
-        <w:br/>
-      </w:r>
-    </w:p>
-    <w:p>
-      <w:pPr>
-        <w:pStyle w:val="Listeavsnitt"/>
-        <w:numPr>
-          <w:ilvl w:val="0"/>
-          <w:numId w:val="5"/>
-        </w:numPr>
-      </w:pPr>
-      <w:r>
-        <w:t>Steg 3 vil åpne et vindu i nettleseren din med din notebook. Her kan du navigere deg frem til</w:t>
-      </w:r>
-      <w:r>
-        <w:t xml:space="preserve"> og åpne</w:t>
-      </w:r>
-      <w:r>
-        <w:t xml:space="preserve"> oppgave-notebooken du har lastet ned fra Blackboard.</w:t>
-      </w:r>
-      <w:r>
-        <w:t xml:space="preserve"> Nå er du klar!</w:t>
-      </w:r>
-      <w:r>
-        <w:br/>
-      </w:r>
-    </w:p>
-    <w:p>
-      <w:pPr>
-        <w:pStyle w:val="Listeavsnitt"/>
-        <w:numPr>
-          <w:ilvl w:val="0"/>
-          <w:numId w:val="5"/>
-        </w:numPr>
-      </w:pPr>
-      <w:r>
-        <w:t>Dersom du får noen feil med at pakker mangler, installer dem på lik måte som i steg 3.</w:t>
-      </w:r>
-    </w:p>
     <w:sectPr>
       <w:pgSz w:w="11900" w:h="16840"/>
       <w:pgMar w:top="1417" w:right="1417" w:bottom="1417" w:left="1417" w:header="708" w:footer="708" w:gutter="0"/>

</xml_diff>